<commit_message>
Added github repository link
</commit_message>
<xml_diff>
--- a/documentation.docx
+++ b/documentation.docx
@@ -235,18 +235,7 @@
           <w:szCs w:val="300"/>
           <w:lang w:val="bg-BG"/>
         </w:rPr>
-        <w:t>Курсов</w:t>
-      </w:r>
-      <w:r>
-        <w:rPr>
-          <w:rFonts w:ascii="Sofia Sans" w:hAnsi="Sofia Sans"/>
-          <w:b/>
-          <w:bCs/>
-          <w:sz w:val="72"/>
-          <w:szCs w:val="300"/>
-          <w:lang w:val="bg-BG"/>
-        </w:rPr>
-        <w:t xml:space="preserve"> проект</w:t>
+        <w:t>Курсов проект</w:t>
       </w:r>
       <w:ins w:id="0" w:author="Kristiyan Stoykov" w:date="2024-12-12T12:13:00Z">
         <w:r>
@@ -832,6 +821,13 @@
     </w:p>
     <w:sdt>
       <w:sdtPr>
+        <w:rPr>
+          <w:rFonts w:asciiTheme="minorHAnsi" w:eastAsiaTheme="minorHAnsi" w:hAnsiTheme="minorHAnsi" w:cstheme="minorBidi"/>
+          <w:color w:val="auto"/>
+          <w:sz w:val="22"/>
+          <w:szCs w:val="22"/>
+          <w:lang w:eastAsia="en-US"/>
+        </w:rPr>
         <w:id w:val="28230908"/>
         <w:docPartObj>
           <w:docPartGallery w:val="Table of Contents"/>
@@ -840,14 +836,9 @@
       </w:sdtPr>
       <w:sdtEndPr>
         <w:rPr>
-          <w:rFonts w:asciiTheme="minorHAnsi" w:eastAsiaTheme="minorHAnsi" w:hAnsiTheme="minorHAnsi" w:cstheme="minorBidi"/>
           <w:b/>
           <w:bCs/>
           <w:noProof/>
-          <w:color w:val="auto"/>
-          <w:sz w:val="22"/>
-          <w:szCs w:val="22"/>
-          <w:lang w:eastAsia="en-US"/>
         </w:rPr>
       </w:sdtEndPr>
       <w:sdtContent>
@@ -914,12 +905,6 @@
               <w:rStyle w:val="Hyperlink"/>
               <w:noProof/>
             </w:rPr>
-          </w:r>
-          <w:r>
-            <w:rPr>
-              <w:rStyle w:val="Hyperlink"/>
-              <w:noProof/>
-            </w:rPr>
             <w:fldChar w:fldCharType="separate"/>
           </w:r>
           <w:r>
@@ -964,7 +949,7 @@
             </w:rPr>
             <w:fldChar w:fldCharType="separate"/>
           </w:r>
-          <w:ins w:id="9" w:author="Kristiyan Stoykov" w:date="2024-12-12T12:15:00Z">
+          <w:ins w:id="9" w:author="Kristiyan Stoykov" w:date="2024-12-12T12:24:00Z">
             <w:r>
               <w:rPr>
                 <w:noProof/>
@@ -1041,12 +1026,6 @@
               <w:rStyle w:val="Hyperlink"/>
               <w:noProof/>
             </w:rPr>
-          </w:r>
-          <w:r>
-            <w:rPr>
-              <w:rStyle w:val="Hyperlink"/>
-              <w:noProof/>
-            </w:rPr>
             <w:fldChar w:fldCharType="separate"/>
           </w:r>
           <w:r>
@@ -1091,7 +1070,7 @@
             </w:rPr>
             <w:fldChar w:fldCharType="separate"/>
           </w:r>
-          <w:ins w:id="11" w:author="Kristiyan Stoykov" w:date="2024-12-12T12:15:00Z">
+          <w:ins w:id="11" w:author="Kristiyan Stoykov" w:date="2024-12-12T12:24:00Z">
             <w:r>
               <w:rPr>
                 <w:noProof/>
@@ -1168,12 +1147,6 @@
               <w:rStyle w:val="Hyperlink"/>
               <w:noProof/>
             </w:rPr>
-          </w:r>
-          <w:r>
-            <w:rPr>
-              <w:rStyle w:val="Hyperlink"/>
-              <w:noProof/>
-            </w:rPr>
             <w:fldChar w:fldCharType="separate"/>
           </w:r>
           <w:r>
@@ -1218,7 +1191,7 @@
             </w:rPr>
             <w:fldChar w:fldCharType="separate"/>
           </w:r>
-          <w:ins w:id="13" w:author="Kristiyan Stoykov" w:date="2024-12-12T12:15:00Z">
+          <w:ins w:id="13" w:author="Kristiyan Stoykov" w:date="2024-12-12T12:24:00Z">
             <w:r>
               <w:rPr>
                 <w:noProof/>
@@ -1295,12 +1268,6 @@
               <w:rStyle w:val="Hyperlink"/>
               <w:noProof/>
             </w:rPr>
-          </w:r>
-          <w:r>
-            <w:rPr>
-              <w:rStyle w:val="Hyperlink"/>
-              <w:noProof/>
-            </w:rPr>
             <w:fldChar w:fldCharType="separate"/>
           </w:r>
           <w:r>
@@ -1345,7 +1312,7 @@
             </w:rPr>
             <w:fldChar w:fldCharType="separate"/>
           </w:r>
-          <w:ins w:id="15" w:author="Kristiyan Stoykov" w:date="2024-12-12T12:15:00Z">
+          <w:ins w:id="15" w:author="Kristiyan Stoykov" w:date="2024-12-12T12:24:00Z">
             <w:r>
               <w:rPr>
                 <w:noProof/>
@@ -1422,12 +1389,6 @@
               <w:rStyle w:val="Hyperlink"/>
               <w:noProof/>
             </w:rPr>
-          </w:r>
-          <w:r>
-            <w:rPr>
-              <w:rStyle w:val="Hyperlink"/>
-              <w:noProof/>
-            </w:rPr>
             <w:fldChar w:fldCharType="separate"/>
           </w:r>
           <w:r>
@@ -1472,7 +1433,7 @@
             </w:rPr>
             <w:fldChar w:fldCharType="separate"/>
           </w:r>
-          <w:ins w:id="17" w:author="Kristiyan Stoykov" w:date="2024-12-12T12:15:00Z">
+          <w:ins w:id="17" w:author="Kristiyan Stoykov" w:date="2024-12-12T12:24:00Z">
             <w:r>
               <w:rPr>
                 <w:noProof/>
@@ -1549,12 +1510,6 @@
               <w:rStyle w:val="Hyperlink"/>
               <w:noProof/>
             </w:rPr>
-          </w:r>
-          <w:r>
-            <w:rPr>
-              <w:rStyle w:val="Hyperlink"/>
-              <w:noProof/>
-            </w:rPr>
             <w:fldChar w:fldCharType="separate"/>
           </w:r>
           <w:r>
@@ -1599,7 +1554,7 @@
             </w:rPr>
             <w:fldChar w:fldCharType="separate"/>
           </w:r>
-          <w:ins w:id="19" w:author="Kristiyan Stoykov" w:date="2024-12-12T12:15:00Z">
+          <w:ins w:id="19" w:author="Kristiyan Stoykov" w:date="2024-12-12T12:24:00Z">
             <w:r>
               <w:rPr>
                 <w:noProof/>
@@ -1676,12 +1631,6 @@
               <w:rStyle w:val="Hyperlink"/>
               <w:noProof/>
             </w:rPr>
-          </w:r>
-          <w:r>
-            <w:rPr>
-              <w:rStyle w:val="Hyperlink"/>
-              <w:noProof/>
-            </w:rPr>
             <w:fldChar w:fldCharType="separate"/>
           </w:r>
           <w:r>
@@ -1726,7 +1675,7 @@
             </w:rPr>
             <w:fldChar w:fldCharType="separate"/>
           </w:r>
-          <w:ins w:id="21" w:author="Kristiyan Stoykov" w:date="2024-12-12T12:15:00Z">
+          <w:ins w:id="21" w:author="Kristiyan Stoykov" w:date="2024-12-12T12:24:00Z">
             <w:r>
               <w:rPr>
                 <w:noProof/>
@@ -1803,12 +1752,6 @@
               <w:rStyle w:val="Hyperlink"/>
               <w:noProof/>
             </w:rPr>
-          </w:r>
-          <w:r>
-            <w:rPr>
-              <w:rStyle w:val="Hyperlink"/>
-              <w:noProof/>
-            </w:rPr>
             <w:fldChar w:fldCharType="separate"/>
           </w:r>
           <w:r>
@@ -1853,7 +1796,7 @@
             </w:rPr>
             <w:fldChar w:fldCharType="separate"/>
           </w:r>
-          <w:ins w:id="23" w:author="Kristiyan Stoykov" w:date="2024-12-12T12:15:00Z">
+          <w:ins w:id="23" w:author="Kristiyan Stoykov" w:date="2024-12-12T12:24:00Z">
             <w:r>
               <w:rPr>
                 <w:noProof/>
@@ -1930,12 +1873,6 @@
               <w:rStyle w:val="Hyperlink"/>
               <w:noProof/>
             </w:rPr>
-          </w:r>
-          <w:r>
-            <w:rPr>
-              <w:rStyle w:val="Hyperlink"/>
-              <w:noProof/>
-            </w:rPr>
             <w:fldChar w:fldCharType="separate"/>
           </w:r>
           <w:r>
@@ -1980,7 +1917,7 @@
             </w:rPr>
             <w:fldChar w:fldCharType="separate"/>
           </w:r>
-          <w:ins w:id="25" w:author="Kristiyan Stoykov" w:date="2024-12-12T12:15:00Z">
+          <w:ins w:id="25" w:author="Kristiyan Stoykov" w:date="2024-12-12T12:24:00Z">
             <w:r>
               <w:rPr>
                 <w:noProof/>
@@ -2057,12 +1994,6 @@
               <w:rStyle w:val="Hyperlink"/>
               <w:noProof/>
             </w:rPr>
-          </w:r>
-          <w:r>
-            <w:rPr>
-              <w:rStyle w:val="Hyperlink"/>
-              <w:noProof/>
-            </w:rPr>
             <w:fldChar w:fldCharType="separate"/>
           </w:r>
           <w:r>
@@ -2107,7 +2038,7 @@
             </w:rPr>
             <w:fldChar w:fldCharType="separate"/>
           </w:r>
-          <w:ins w:id="27" w:author="Kristiyan Stoykov" w:date="2024-12-12T12:15:00Z">
+          <w:ins w:id="27" w:author="Kristiyan Stoykov" w:date="2024-12-12T12:24:00Z">
             <w:r>
               <w:rPr>
                 <w:noProof/>
@@ -2184,12 +2115,6 @@
               <w:rStyle w:val="Hyperlink"/>
               <w:noProof/>
             </w:rPr>
-          </w:r>
-          <w:r>
-            <w:rPr>
-              <w:rStyle w:val="Hyperlink"/>
-              <w:noProof/>
-            </w:rPr>
             <w:fldChar w:fldCharType="separate"/>
           </w:r>
           <w:r>
@@ -2234,7 +2159,7 @@
             </w:rPr>
             <w:fldChar w:fldCharType="separate"/>
           </w:r>
-          <w:ins w:id="29" w:author="Kristiyan Stoykov" w:date="2024-12-12T12:15:00Z">
+          <w:ins w:id="29" w:author="Kristiyan Stoykov" w:date="2024-12-12T12:24:00Z">
             <w:r>
               <w:rPr>
                 <w:noProof/>
@@ -2341,43 +2266,7 @@
           <w:szCs w:val="24"/>
           <w:lang w:val="bg-BG"/>
         </w:rPr>
-        <w:t>Пр</w:t>
-      </w:r>
-      <w:r>
-        <w:rPr>
-          <w:rStyle w:val="Strong"/>
-          <w:rFonts w:ascii="Sofia Sans" w:hAnsi="Sofia Sans"/>
-          <w:b w:val="0"/>
-          <w:bCs w:val="0"/>
-          <w:sz w:val="24"/>
-          <w:szCs w:val="24"/>
-          <w:lang w:val="bg-BG"/>
-        </w:rPr>
-        <w:t>оект</w:t>
-      </w:r>
-      <w:r>
-        <w:rPr>
-          <w:rStyle w:val="Strong"/>
-          <w:rFonts w:ascii="Sofia Sans" w:hAnsi="Sofia Sans"/>
-          <w:b w:val="0"/>
-          <w:bCs w:val="0"/>
-          <w:sz w:val="24"/>
-          <w:szCs w:val="24"/>
-          <w:lang w:val="bg-BG"/>
-        </w:rPr>
-        <w:t xml:space="preserve">ът </w:t>
-      </w:r>
-      <w:r>
-        <w:rPr>
-          <w:rStyle w:val="Strong"/>
-          <w:rFonts w:ascii="Sofia Sans" w:hAnsi="Sofia Sans"/>
-          <w:b w:val="0"/>
-          <w:bCs w:val="0"/>
-          <w:sz w:val="24"/>
-          <w:szCs w:val="24"/>
-          <w:lang w:val="bg-BG"/>
-        </w:rPr>
-        <w:t xml:space="preserve">е симулация на пазарна среда, предназначена да изследва динамичните взаимодействия между различни агенти. Симулацията включва два основни типа агенти: </w:t>
+        <w:t xml:space="preserve">Проектът е симулация на пазарна среда, предназначена да изследва динамичните взаимодействия между различни агенти. Симулацията включва два основни типа агенти: </w:t>
       </w:r>
       <w:proofErr w:type="spellStart"/>
       <w:r>
@@ -3208,15 +3097,7 @@
           <w:sz w:val="32"/>
           <w:szCs w:val="32"/>
         </w:rPr>
-        <w:t xml:space="preserve">Описание на </w:t>
-      </w:r>
-      <w:r>
-        <w:rPr>
-          <w:rFonts w:ascii="Sofia Sans" w:hAnsi="Sofia Sans"/>
-          <w:sz w:val="32"/>
-          <w:szCs w:val="32"/>
-        </w:rPr>
-        <w:t>моделите</w:t>
+        <w:t>Описание на моделите</w:t>
       </w:r>
       <w:bookmarkEnd w:id="39"/>
       <w:bookmarkEnd w:id="40"/>
@@ -3419,23 +3300,7 @@
           <w:sz w:val="28"/>
           <w:szCs w:val="28"/>
         </w:rPr>
-        <w:t xml:space="preserve">Модел </w:t>
-      </w:r>
-      <w:r>
-        <w:rPr>
-          <w:rFonts w:ascii="Sofia Sans" w:hAnsi="Sofia Sans"/>
-          <w:sz w:val="28"/>
-          <w:szCs w:val="28"/>
-        </w:rPr>
-        <w:t>П</w:t>
-      </w:r>
-      <w:r>
-        <w:rPr>
-          <w:rFonts w:ascii="Sofia Sans" w:hAnsi="Sofia Sans"/>
-          <w:sz w:val="28"/>
-          <w:szCs w:val="28"/>
-        </w:rPr>
-        <w:t>родукт</w:t>
+        <w:t>Модел Продукт</w:t>
       </w:r>
     </w:p>
     <w:p>
@@ -3669,25 +3534,7 @@
           <w:szCs w:val="24"/>
           <w:lang w:val="bg-BG"/>
         </w:rPr>
-        <w:t xml:space="preserve">Продуктите също така включват методи за коригиране на количествата и изчисляване на съотношението качество-цена, които клиентите използват, за да </w:t>
-      </w:r>
-      <w:r>
-        <w:rPr>
-          <w:rFonts w:ascii="Sofia Sans" w:hAnsi="Sofia Sans"/>
-          <w:sz w:val="24"/>
-          <w:szCs w:val="24"/>
-          <w:lang w:val="bg-BG"/>
-        </w:rPr>
-        <w:t>преценят кой продукт да купят</w:t>
-      </w:r>
-      <w:r>
-        <w:rPr>
-          <w:rFonts w:ascii="Sofia Sans" w:hAnsi="Sofia Sans"/>
-          <w:sz w:val="24"/>
-          <w:szCs w:val="24"/>
-          <w:lang w:val="bg-BG"/>
-        </w:rPr>
-        <w:t>.</w:t>
+        <w:t>Продуктите също така включват методи за коригиране на количествата и изчисляване на съотношението качество-цена, които клиентите използват, за да преценят кой продукт да купят.</w:t>
       </w:r>
     </w:p>
     <w:p>
@@ -3718,23 +3565,7 @@
           <w:sz w:val="28"/>
           <w:szCs w:val="28"/>
         </w:rPr>
-        <w:t xml:space="preserve">Модел </w:t>
-      </w:r>
-      <w:r>
-        <w:rPr>
-          <w:rFonts w:ascii="Sofia Sans" w:hAnsi="Sofia Sans"/>
-          <w:sz w:val="28"/>
-          <w:szCs w:val="28"/>
-        </w:rPr>
-        <w:t>М</w:t>
-      </w:r>
-      <w:r>
-        <w:rPr>
-          <w:rFonts w:ascii="Sofia Sans" w:hAnsi="Sofia Sans"/>
-          <w:sz w:val="28"/>
-          <w:szCs w:val="28"/>
-        </w:rPr>
-        <w:t>нение</w:t>
+        <w:t>Модел Мнение</w:t>
       </w:r>
     </w:p>
     <w:p>
@@ -3755,34 +3586,7 @@
           <w:szCs w:val="24"/>
           <w:lang w:val="bg-BG"/>
         </w:rPr>
-        <w:t>Класът Мнения представлява възприятието на клиента за конкретен магазин.</w:t>
-      </w:r>
-      <w:r>
-        <w:rPr>
-          <w:rFonts w:ascii="Sofia Sans" w:hAnsi="Sofia Sans"/>
-          <w:sz w:val="24"/>
-          <w:szCs w:val="24"/>
-          <w:lang w:val="bg-BG"/>
-        </w:rPr>
-        <w:t xml:space="preserve"> </w:t>
-      </w:r>
-      <w:r>
-        <w:rPr>
-          <w:rFonts w:ascii="Sofia Sans" w:hAnsi="Sofia Sans"/>
-          <w:sz w:val="24"/>
-          <w:szCs w:val="24"/>
-          <w:lang w:val="bg-BG"/>
-        </w:rPr>
-        <w:t>Мненията влияят върху решенията на клиентите и се споделят със съседни агенти</w:t>
-      </w:r>
-      <w:r>
-        <w:rPr>
-          <w:rFonts w:ascii="Sofia Sans" w:hAnsi="Sofia Sans"/>
-          <w:sz w:val="24"/>
-          <w:szCs w:val="24"/>
-          <w:lang w:val="bg-BG"/>
-        </w:rPr>
-        <w:t xml:space="preserve">. </w:t>
+        <w:t xml:space="preserve">Класът Мнения представлява възприятието на клиента за конкретен магазин. Мненията влияят върху решенията на клиентите и се споделят със съседни агенти. </w:t>
       </w:r>
       <w:r>
         <w:rPr>
@@ -3906,25 +3710,7 @@
           <w:szCs w:val="24"/>
           <w:lang w:val="bg-BG"/>
         </w:rPr>
-        <w:t>Уникал</w:t>
-      </w:r>
-      <w:r>
-        <w:rPr>
-          <w:rFonts w:ascii="Sofia Sans" w:hAnsi="Sofia Sans"/>
-          <w:sz w:val="24"/>
-          <w:szCs w:val="24"/>
-          <w:lang w:val="bg-BG"/>
-        </w:rPr>
-        <w:t>ен</w:t>
-      </w:r>
-      <w:r>
-        <w:rPr>
-          <w:rFonts w:ascii="Sofia Sans" w:hAnsi="Sofia Sans"/>
-          <w:sz w:val="24"/>
-          <w:szCs w:val="24"/>
-          <w:lang w:val="bg-BG"/>
-        </w:rPr>
-        <w:t xml:space="preserve"> идентификатор за магазина, за който се отнася това мнение</w:t>
+        <w:t>Уникален идентификатор за магазина, за който се отнася това мнение</w:t>
       </w:r>
     </w:p>
     <w:p>
@@ -4010,43 +3796,7 @@
           <w:szCs w:val="24"/>
           <w:lang w:val="bg-BG"/>
         </w:rPr>
-        <w:t>Списък с речници, записващи промени в резултата, включително предишен резултат, нов резултат</w:t>
-      </w:r>
-      <w:r>
-        <w:rPr>
-          <w:rFonts w:ascii="Sofia Sans" w:hAnsi="Sofia Sans"/>
-          <w:sz w:val="24"/>
-          <w:szCs w:val="24"/>
-          <w:lang w:val="bg-BG"/>
-        </w:rPr>
-        <w:t>, с колко се е променил</w:t>
-      </w:r>
-      <w:r>
-        <w:rPr>
-          <w:rFonts w:ascii="Sofia Sans" w:hAnsi="Sofia Sans"/>
-          <w:sz w:val="24"/>
-          <w:szCs w:val="24"/>
-          <w:lang w:val="bg-BG"/>
-        </w:rPr>
-        <w:t xml:space="preserve"> </w:t>
-      </w:r>
-      <w:r>
-        <w:rPr>
-          <w:rFonts w:ascii="Sofia Sans" w:hAnsi="Sofia Sans"/>
-          <w:sz w:val="24"/>
-          <w:szCs w:val="24"/>
-          <w:lang w:val="bg-BG"/>
-        </w:rPr>
-        <w:t xml:space="preserve">резултата </w:t>
-      </w:r>
-      <w:r>
-        <w:rPr>
-          <w:rFonts w:ascii="Sofia Sans" w:hAnsi="Sofia Sans"/>
-          <w:sz w:val="24"/>
-          <w:szCs w:val="24"/>
-          <w:lang w:val="bg-BG"/>
-        </w:rPr>
-        <w:t>и причина за промяната.</w:t>
+        <w:t>Списък с речници, записващи промени в резултата, включително предишен резултат, нов резултат, с колко се е променил резултата и причина за промяната.</w:t>
       </w:r>
     </w:p>
     <w:p>
@@ -4286,8 +4036,9 @@
           <w:szCs w:val="24"/>
           <w:lang w:eastAsia="bg-BG"/>
         </w:rPr>
-        <w:t xml:space="preserve"> инициализира мрежовата среда, като поставя определен брой магазини и клиенти произволно в мрежата.</w:t>
-      </w:r>
+        <w:t xml:space="preserve"> инициализира мрежовата среда, като поставя определен брой магазини и клиенти произволно в мрежата. На всеки </w:t>
+      </w:r>
+      <w:proofErr w:type="spellStart"/>
       <w:r>
         <w:rPr>
           <w:rFonts w:ascii="Sofia Sans" w:hAnsi="Sofia Sans"/>
@@ -4295,8 +4046,9 @@
           <w:szCs w:val="24"/>
           <w:lang w:eastAsia="bg-BG"/>
         </w:rPr>
-        <w:t xml:space="preserve"> </w:t>
-      </w:r>
+        <w:t>ShopAgent</w:t>
+      </w:r>
+      <w:proofErr w:type="spellEnd"/>
       <w:r>
         <w:rPr>
           <w:rFonts w:ascii="Sofia Sans" w:hAnsi="Sofia Sans"/>
@@ -4304,45 +4056,7 @@
           <w:szCs w:val="24"/>
           <w:lang w:eastAsia="bg-BG"/>
         </w:rPr>
-        <w:t xml:space="preserve">На всеки </w:t>
-      </w:r>
-      <w:proofErr w:type="spellStart"/>
-      <w:r>
-        <w:rPr>
-          <w:rFonts w:ascii="Sofia Sans" w:hAnsi="Sofia Sans"/>
-          <w:sz w:val="24"/>
-          <w:szCs w:val="24"/>
-          <w:lang w:eastAsia="bg-BG"/>
-        </w:rPr>
-        <w:t>ShopAgent</w:t>
-      </w:r>
-      <w:proofErr w:type="spellEnd"/>
-      <w:r>
-        <w:rPr>
-          <w:rFonts w:ascii="Sofia Sans" w:hAnsi="Sofia Sans"/>
-          <w:sz w:val="24"/>
-          <w:szCs w:val="24"/>
-          <w:lang w:eastAsia="bg-BG"/>
-        </w:rPr>
-        <w:t xml:space="preserve"> се присвоява уникален инвентар от продукти с произволни първоначални количества.</w:t>
-      </w:r>
-      <w:r>
-        <w:rPr>
-          <w:rFonts w:ascii="Sofia Sans" w:hAnsi="Sofia Sans"/>
-          <w:sz w:val="24"/>
-          <w:szCs w:val="24"/>
-          <w:lang w:eastAsia="bg-BG"/>
-        </w:rPr>
-        <w:t xml:space="preserve"> </w:t>
-      </w:r>
-      <w:r>
-        <w:rPr>
-          <w:rFonts w:ascii="Sofia Sans" w:hAnsi="Sofia Sans"/>
-          <w:sz w:val="24"/>
-          <w:szCs w:val="24"/>
-          <w:lang w:eastAsia="bg-BG"/>
-        </w:rPr>
-        <w:t xml:space="preserve">Всеки </w:t>
+        <w:t xml:space="preserve"> се присвоява уникален инвентар от продукти с произволни първоначални количества. Всеки </w:t>
       </w:r>
       <w:proofErr w:type="spellStart"/>
       <w:r>
@@ -4410,268 +4124,7 @@
           <w:szCs w:val="24"/>
           <w:lang w:eastAsia="bg-BG"/>
         </w:rPr>
-        <w:t>К</w:t>
-      </w:r>
-      <w:r>
-        <w:rPr>
-          <w:rFonts w:ascii="Sofia Sans" w:hAnsi="Sofia Sans"/>
-          <w:sz w:val="24"/>
-          <w:szCs w:val="24"/>
-          <w:lang w:eastAsia="bg-BG"/>
-        </w:rPr>
-        <w:t>лиентите нулират своите продуктови изисквания за деня.</w:t>
-      </w:r>
-      <w:r>
-        <w:rPr>
-          <w:rFonts w:ascii="Sofia Sans" w:hAnsi="Sofia Sans"/>
-          <w:sz w:val="24"/>
-          <w:szCs w:val="24"/>
-          <w:lang w:eastAsia="bg-BG"/>
-        </w:rPr>
-        <w:t xml:space="preserve"> </w:t>
-      </w:r>
-      <w:r>
-        <w:rPr>
-          <w:rFonts w:ascii="Sofia Sans" w:hAnsi="Sofia Sans"/>
-          <w:sz w:val="24"/>
-          <w:szCs w:val="24"/>
-          <w:lang w:eastAsia="bg-BG"/>
-        </w:rPr>
-        <w:t xml:space="preserve">Магазините допълват </w:t>
-      </w:r>
-      <w:r>
-        <w:rPr>
-          <w:rFonts w:ascii="Sofia Sans" w:hAnsi="Sofia Sans"/>
-          <w:sz w:val="24"/>
-          <w:szCs w:val="24"/>
-          <w:lang w:eastAsia="bg-BG"/>
-        </w:rPr>
-        <w:t>инвентара си</w:t>
-      </w:r>
-      <w:r>
-        <w:rPr>
-          <w:rFonts w:ascii="Sofia Sans" w:hAnsi="Sofia Sans"/>
-          <w:sz w:val="24"/>
-          <w:szCs w:val="24"/>
-          <w:lang w:eastAsia="bg-BG"/>
-        </w:rPr>
-        <w:t xml:space="preserve"> от продукти, ако нивата са ниски</w:t>
-      </w:r>
-      <w:r>
-        <w:rPr>
-          <w:rFonts w:ascii="Sofia Sans" w:hAnsi="Sofia Sans"/>
-          <w:sz w:val="24"/>
-          <w:szCs w:val="24"/>
-          <w:lang w:eastAsia="bg-BG"/>
-        </w:rPr>
-        <w:t xml:space="preserve"> и </w:t>
-      </w:r>
-      <w:r>
-        <w:rPr>
-          <w:rFonts w:ascii="Sofia Sans" w:hAnsi="Sofia Sans"/>
-          <w:sz w:val="24"/>
-          <w:szCs w:val="24"/>
-          <w:lang w:eastAsia="bg-BG"/>
-        </w:rPr>
-        <w:t>коригира</w:t>
-      </w:r>
-      <w:r>
-        <w:rPr>
-          <w:rFonts w:ascii="Sofia Sans" w:hAnsi="Sofia Sans"/>
-          <w:sz w:val="24"/>
-          <w:szCs w:val="24"/>
-          <w:lang w:eastAsia="bg-BG"/>
-        </w:rPr>
-        <w:t>т</w:t>
-      </w:r>
-      <w:r>
-        <w:rPr>
-          <w:rFonts w:ascii="Sofia Sans" w:hAnsi="Sofia Sans"/>
-          <w:sz w:val="24"/>
-          <w:szCs w:val="24"/>
-          <w:lang w:eastAsia="bg-BG"/>
-        </w:rPr>
-        <w:t xml:space="preserve"> цените въз основа на търсенето. Клиентите приоритизират магазините въз основа на мнения и</w:t>
-      </w:r>
-      <w:r>
-        <w:rPr>
-          <w:rFonts w:ascii="Sofia Sans" w:hAnsi="Sofia Sans"/>
-          <w:sz w:val="24"/>
-          <w:szCs w:val="24"/>
-          <w:lang w:eastAsia="bg-BG"/>
-        </w:rPr>
-        <w:t xml:space="preserve"> продуктовото</w:t>
-      </w:r>
-      <w:r>
-        <w:rPr>
-          <w:rFonts w:ascii="Sofia Sans" w:hAnsi="Sofia Sans"/>
-          <w:sz w:val="24"/>
-          <w:szCs w:val="24"/>
-          <w:lang w:eastAsia="bg-BG"/>
-        </w:rPr>
-        <w:t xml:space="preserve"> съотношени</w:t>
-      </w:r>
-      <w:r>
-        <w:rPr>
-          <w:rFonts w:ascii="Sofia Sans" w:hAnsi="Sofia Sans"/>
-          <w:sz w:val="24"/>
-          <w:szCs w:val="24"/>
-          <w:lang w:eastAsia="bg-BG"/>
-        </w:rPr>
-        <w:t>е</w:t>
-      </w:r>
-      <w:r>
-        <w:rPr>
-          <w:rFonts w:ascii="Sofia Sans" w:hAnsi="Sofia Sans"/>
-          <w:sz w:val="24"/>
-          <w:szCs w:val="24"/>
-          <w:lang w:eastAsia="bg-BG"/>
-        </w:rPr>
-        <w:t xml:space="preserve"> качество-цена, </w:t>
-      </w:r>
-      <w:r>
-        <w:rPr>
-          <w:rFonts w:ascii="Sofia Sans" w:hAnsi="Sofia Sans"/>
-          <w:sz w:val="24"/>
-          <w:szCs w:val="24"/>
-          <w:lang w:eastAsia="bg-BG"/>
-        </w:rPr>
-        <w:t xml:space="preserve">и </w:t>
-      </w:r>
-      <w:r>
-        <w:rPr>
-          <w:rFonts w:ascii="Sofia Sans" w:hAnsi="Sofia Sans"/>
-          <w:sz w:val="24"/>
-          <w:szCs w:val="24"/>
-          <w:lang w:eastAsia="bg-BG"/>
-        </w:rPr>
-        <w:t>закупува</w:t>
-      </w:r>
-      <w:r>
-        <w:rPr>
-          <w:rFonts w:ascii="Sofia Sans" w:hAnsi="Sofia Sans"/>
-          <w:sz w:val="24"/>
-          <w:szCs w:val="24"/>
-          <w:lang w:eastAsia="bg-BG"/>
-        </w:rPr>
-        <w:t>т</w:t>
-      </w:r>
-      <w:r>
-        <w:rPr>
-          <w:rFonts w:ascii="Sofia Sans" w:hAnsi="Sofia Sans"/>
-          <w:sz w:val="24"/>
-          <w:szCs w:val="24"/>
-          <w:lang w:eastAsia="bg-BG"/>
-        </w:rPr>
-        <w:t xml:space="preserve"> продукти</w:t>
-      </w:r>
-      <w:r>
-        <w:rPr>
-          <w:rFonts w:ascii="Sofia Sans" w:hAnsi="Sofia Sans"/>
-          <w:sz w:val="24"/>
-          <w:szCs w:val="24"/>
-          <w:lang w:eastAsia="bg-BG"/>
-        </w:rPr>
-        <w:t>,</w:t>
-      </w:r>
-      <w:r>
-        <w:rPr>
-          <w:rFonts w:ascii="Sofia Sans" w:hAnsi="Sofia Sans"/>
-          <w:sz w:val="24"/>
-          <w:szCs w:val="24"/>
-          <w:lang w:eastAsia="bg-BG"/>
-        </w:rPr>
-        <w:t xml:space="preserve"> </w:t>
-      </w:r>
-      <w:r>
-        <w:rPr>
-          <w:rFonts w:ascii="Sofia Sans" w:hAnsi="Sofia Sans"/>
-          <w:sz w:val="24"/>
-          <w:szCs w:val="24"/>
-          <w:lang w:eastAsia="bg-BG"/>
-        </w:rPr>
-        <w:t xml:space="preserve">отговарящи </w:t>
-      </w:r>
-      <w:r>
-        <w:rPr>
-          <w:rFonts w:ascii="Sofia Sans" w:hAnsi="Sofia Sans"/>
-          <w:sz w:val="24"/>
-          <w:szCs w:val="24"/>
-          <w:lang w:eastAsia="bg-BG"/>
-        </w:rPr>
-        <w:t>на техните нужди.</w:t>
-      </w:r>
-      <w:r>
-        <w:rPr>
-          <w:rFonts w:ascii="Sofia Sans" w:hAnsi="Sofia Sans"/>
-          <w:sz w:val="24"/>
-          <w:szCs w:val="24"/>
-          <w:lang w:eastAsia="bg-BG"/>
-        </w:rPr>
-        <w:t xml:space="preserve"> След това, а</w:t>
-      </w:r>
-      <w:r>
-        <w:rPr>
-          <w:rFonts w:ascii="Sofia Sans" w:hAnsi="Sofia Sans"/>
-          <w:sz w:val="24"/>
-          <w:szCs w:val="24"/>
-          <w:lang w:eastAsia="bg-BG"/>
-        </w:rPr>
-        <w:t>ко всички необходими съставки са налични, клиентите създават продукти за печалба.</w:t>
-      </w:r>
-      <w:r>
-        <w:rPr>
-          <w:rFonts w:ascii="Sofia Sans" w:hAnsi="Sofia Sans"/>
-          <w:sz w:val="24"/>
-          <w:szCs w:val="24"/>
-          <w:lang w:eastAsia="bg-BG"/>
-        </w:rPr>
-        <w:t xml:space="preserve"> </w:t>
-      </w:r>
-      <w:r>
-        <w:rPr>
-          <w:rFonts w:ascii="Sofia Sans" w:hAnsi="Sofia Sans"/>
-          <w:sz w:val="24"/>
-          <w:szCs w:val="24"/>
-          <w:lang w:eastAsia="bg-BG"/>
-        </w:rPr>
-        <w:t>Клиентите</w:t>
-      </w:r>
-      <w:r>
-        <w:rPr>
-          <w:rFonts w:ascii="Sofia Sans" w:hAnsi="Sofia Sans"/>
-          <w:sz w:val="24"/>
-          <w:szCs w:val="24"/>
-          <w:lang w:eastAsia="bg-BG"/>
-        </w:rPr>
-        <w:t>, също така,</w:t>
-      </w:r>
-      <w:r>
-        <w:rPr>
-          <w:rFonts w:ascii="Sofia Sans" w:hAnsi="Sofia Sans"/>
-          <w:sz w:val="24"/>
-          <w:szCs w:val="24"/>
-          <w:lang w:eastAsia="bg-BG"/>
-        </w:rPr>
-        <w:t xml:space="preserve"> обменят мнения с</w:t>
-      </w:r>
-      <w:r>
-        <w:rPr>
-          <w:rFonts w:ascii="Sofia Sans" w:hAnsi="Sofia Sans"/>
-          <w:sz w:val="24"/>
-          <w:szCs w:val="24"/>
-          <w:lang w:eastAsia="bg-BG"/>
-        </w:rPr>
-        <w:t xml:space="preserve">ъс съседните </w:t>
-      </w:r>
-      <w:r>
-        <w:rPr>
-          <w:rFonts w:ascii="Sofia Sans" w:hAnsi="Sofia Sans"/>
-          <w:sz w:val="24"/>
-          <w:szCs w:val="24"/>
-          <w:lang w:eastAsia="bg-BG"/>
-        </w:rPr>
-        <w:t>агенти.</w:t>
+        <w:t>Клиентите нулират своите продуктови изисквания за деня. Магазините допълват инвентара си от продукти, ако нивата са ниски и коригират цените въз основа на търсенето. Клиентите приоритизират магазините въз основа на мнения и продуктовото съотношение качество-цена, и закупуват продукти, отговарящи на техните нужди. След това, ако всички необходими съставки са налични, клиентите създават продукти за печалба. Клиентите, също така, обменят мнения със съседните агенти.</w:t>
       </w:r>
     </w:p>
     <w:p>
@@ -4762,6 +4215,7 @@
       <w:r>
         <w:rPr>
           <w:rFonts w:ascii="Sofia Sans" w:eastAsia="Times New Roman" w:hAnsi="Sofia Sans" w:cs="Times New Roman"/>
+          <w:noProof/>
           <w:sz w:val="24"/>
           <w:szCs w:val="24"/>
           <w:lang w:val="en-US" w:eastAsia="bg-BG"/>
@@ -4908,43 +4362,7 @@
           <w:szCs w:val="24"/>
           <w:lang w:eastAsia="bg-BG"/>
         </w:rPr>
-        <w:t>Магазини</w:t>
-      </w:r>
-      <w:r>
-        <w:rPr>
-          <w:rFonts w:ascii="Sofia Sans" w:eastAsia="Times New Roman" w:hAnsi="Sofia Sans" w:cs="Times New Roman"/>
-          <w:sz w:val="24"/>
-          <w:szCs w:val="24"/>
-          <w:lang w:eastAsia="bg-BG"/>
-        </w:rPr>
-        <w:t>те а</w:t>
-      </w:r>
-      <w:r>
-        <w:rPr>
-          <w:rFonts w:ascii="Sofia Sans" w:eastAsia="Times New Roman" w:hAnsi="Sofia Sans" w:cs="Times New Roman"/>
-          <w:sz w:val="24"/>
-          <w:szCs w:val="24"/>
-          <w:lang w:eastAsia="bg-BG"/>
-        </w:rPr>
-        <w:t>ктивно презапасява</w:t>
-      </w:r>
-      <w:r>
-        <w:rPr>
-          <w:rFonts w:ascii="Sofia Sans" w:eastAsia="Times New Roman" w:hAnsi="Sofia Sans" w:cs="Times New Roman"/>
-          <w:sz w:val="24"/>
-          <w:szCs w:val="24"/>
-          <w:lang w:eastAsia="bg-BG"/>
-        </w:rPr>
-        <w:t xml:space="preserve">т </w:t>
-      </w:r>
-      <w:r>
-        <w:rPr>
-          <w:rFonts w:ascii="Sofia Sans" w:eastAsia="Times New Roman" w:hAnsi="Sofia Sans" w:cs="Times New Roman"/>
-          <w:sz w:val="24"/>
-          <w:szCs w:val="24"/>
-          <w:lang w:eastAsia="bg-BG"/>
-        </w:rPr>
-        <w:t>и коригиране на цените, но честият недостиг на ключови продукти (напр. мляко, масло) предполага предизвикателства пред доставките. Като цяло магазините остават финансово стабилни.</w:t>
+        <w:t>Магазините активно презапасяват и коригиране на цените, но честият недостиг на ключови продукти (напр. мляко, масло) предполага предизвикателства пред доставките. Като цяло магазините остават финансово стабилни.</w:t>
       </w:r>
     </w:p>
     <w:p>
@@ -4966,43 +4384,7 @@
           <w:lang w:eastAsia="bg-BG"/>
         </w:rPr>
         <w:lastRenderedPageBreak/>
-        <w:t>Повечето клиенти печелят, но някои се борят да постигнат производствените цели поради липсващи съставки, което ограничава тяхната рентабилност.</w:t>
-      </w:r>
-      <w:r>
-        <w:rPr>
-          <w:rFonts w:ascii="Sofia Sans" w:eastAsia="Times New Roman" w:hAnsi="Sofia Sans" w:cs="Times New Roman"/>
-          <w:sz w:val="24"/>
-          <w:szCs w:val="24"/>
-          <w:lang w:eastAsia="bg-BG"/>
-        </w:rPr>
-        <w:t xml:space="preserve"> </w:t>
-      </w:r>
-      <w:r>
-        <w:rPr>
-          <w:rFonts w:ascii="Sofia Sans" w:eastAsia="Times New Roman" w:hAnsi="Sofia Sans" w:cs="Times New Roman"/>
-          <w:sz w:val="24"/>
-          <w:szCs w:val="24"/>
-          <w:lang w:eastAsia="bg-BG"/>
-        </w:rPr>
-        <w:t>Системата е функционална, с динамични взаимодействия между агентите, но повтарящи</w:t>
-      </w:r>
-      <w:r>
-        <w:rPr>
-          <w:rFonts w:ascii="Sofia Sans" w:eastAsia="Times New Roman" w:hAnsi="Sofia Sans" w:cs="Times New Roman"/>
-          <w:sz w:val="24"/>
-          <w:szCs w:val="24"/>
-          <w:lang w:eastAsia="bg-BG"/>
-        </w:rPr>
-        <w:t>ят</w:t>
-      </w:r>
-      <w:r>
-        <w:rPr>
-          <w:rFonts w:ascii="Sofia Sans" w:eastAsia="Times New Roman" w:hAnsi="Sofia Sans" w:cs="Times New Roman"/>
-          <w:sz w:val="24"/>
-          <w:szCs w:val="24"/>
-          <w:lang w:eastAsia="bg-BG"/>
-        </w:rPr>
-        <w:t xml:space="preserve"> се недостиг може да възпрепятстват дългосрочната ефективност.</w:t>
+        <w:t>Повечето клиенти печелят, но някои се борят да постигнат производствените цели поради липсващи съставки, което ограничава тяхната рентабилност. Системата е функционална, с динамични взаимодействия между агентите, но повтарящият се недостиг може да възпрепятстват дългосрочната ефективност.</w:t>
       </w:r>
     </w:p>
     <w:p>
@@ -5169,11 +4551,29 @@
         <w:spacing w:before="100" w:beforeAutospacing="1" w:after="100" w:afterAutospacing="1" w:line="240" w:lineRule="auto"/>
         <w:jc w:val="both"/>
         <w:rPr>
+          <w:ins w:id="52" w:author="Kristiyan Stoykov" w:date="2024-12-12T12:24:00Z"/>
           <w:rFonts w:ascii="Sofia Sans" w:eastAsia="Times New Roman" w:hAnsi="Sofia Sans" w:cs="Times New Roman"/>
           <w:sz w:val="24"/>
           <w:szCs w:val="24"/>
           <w:lang w:eastAsia="bg-BG"/>
-        </w:rPr>
+          <w:rPrChange w:id="53" w:author="Kristiyan Stoykov" w:date="2024-12-12T12:24:00Z">
+            <w:rPr>
+              <w:ins w:id="54" w:author="Kristiyan Stoykov" w:date="2024-12-12T12:24:00Z"/>
+            </w:rPr>
+          </w:rPrChange>
+        </w:rPr>
+        <w:pPrChange w:id="55" w:author="Kristiyan Stoykov" w:date="2024-12-12T12:24:00Z">
+          <w:pPr>
+            <w:pStyle w:val="ListParagraph"/>
+            <w:numPr>
+              <w:numId w:val="8"/>
+            </w:numPr>
+            <w:tabs>
+              <w:tab w:val="num" w:pos="720"/>
+            </w:tabs>
+            <w:ind w:hanging="360"/>
+          </w:pPr>
+        </w:pPrChange>
       </w:pPr>
       <w:r>
         <w:rPr>
@@ -5182,7 +4582,7 @@
           <w:szCs w:val="24"/>
           <w:lang w:eastAsia="bg-BG"/>
         </w:rPr>
-        <w:t>Подобр</w:t>
+        <w:t>Подобряване на стратегиите за възстановяване на инвентар от магазините и/или коригиране на нивата на предлагане за продукти с голямо търсене, за да се намали недостига и да се подобри пазарния баланс</w:t>
       </w:r>
       <w:r>
         <w:rPr>
@@ -5191,134 +4591,189 @@
           <w:szCs w:val="24"/>
           <w:lang w:eastAsia="bg-BG"/>
         </w:rPr>
-        <w:t>яване на</w:t>
-      </w:r>
-      <w:r>
-        <w:rPr>
-          <w:rFonts w:ascii="Sofia Sans" w:eastAsia="Times New Roman" w:hAnsi="Sofia Sans" w:cs="Times New Roman"/>
-          <w:sz w:val="24"/>
-          <w:szCs w:val="24"/>
-          <w:lang w:eastAsia="bg-BG"/>
-        </w:rPr>
-        <w:t xml:space="preserve"> стратегиите за възстановяване на </w:t>
-      </w:r>
-      <w:r>
-        <w:rPr>
-          <w:rFonts w:ascii="Sofia Sans" w:eastAsia="Times New Roman" w:hAnsi="Sofia Sans" w:cs="Times New Roman"/>
-          <w:sz w:val="24"/>
-          <w:szCs w:val="24"/>
-          <w:lang w:eastAsia="bg-BG"/>
-        </w:rPr>
-        <w:t>инвентар от магазините</w:t>
-      </w:r>
-      <w:r>
-        <w:rPr>
-          <w:rFonts w:ascii="Sofia Sans" w:eastAsia="Times New Roman" w:hAnsi="Sofia Sans" w:cs="Times New Roman"/>
-          <w:sz w:val="24"/>
-          <w:szCs w:val="24"/>
-          <w:lang w:eastAsia="bg-BG"/>
-        </w:rPr>
-        <w:t xml:space="preserve"> </w:t>
-      </w:r>
-      <w:r>
-        <w:rPr>
-          <w:rFonts w:ascii="Sofia Sans" w:eastAsia="Times New Roman" w:hAnsi="Sofia Sans" w:cs="Times New Roman"/>
-          <w:sz w:val="24"/>
-          <w:szCs w:val="24"/>
-          <w:lang w:eastAsia="bg-BG"/>
-        </w:rPr>
-        <w:t>и/</w:t>
-      </w:r>
-      <w:r>
-        <w:rPr>
-          <w:rFonts w:ascii="Sofia Sans" w:eastAsia="Times New Roman" w:hAnsi="Sofia Sans" w:cs="Times New Roman"/>
-          <w:sz w:val="24"/>
-          <w:szCs w:val="24"/>
-          <w:lang w:eastAsia="bg-BG"/>
-        </w:rPr>
-        <w:t>или коригира</w:t>
-      </w:r>
-      <w:r>
-        <w:rPr>
-          <w:rFonts w:ascii="Sofia Sans" w:eastAsia="Times New Roman" w:hAnsi="Sofia Sans" w:cs="Times New Roman"/>
-          <w:sz w:val="24"/>
-          <w:szCs w:val="24"/>
-          <w:lang w:eastAsia="bg-BG"/>
-        </w:rPr>
-        <w:t>не на</w:t>
-      </w:r>
-      <w:r>
-        <w:rPr>
-          <w:rFonts w:ascii="Sofia Sans" w:eastAsia="Times New Roman" w:hAnsi="Sofia Sans" w:cs="Times New Roman"/>
-          <w:sz w:val="24"/>
-          <w:szCs w:val="24"/>
-          <w:lang w:eastAsia="bg-BG"/>
-        </w:rPr>
-        <w:t xml:space="preserve"> нивата на предлагане за продукти с голямо търсене, за да</w:t>
-      </w:r>
-      <w:r>
-        <w:rPr>
-          <w:rFonts w:ascii="Sofia Sans" w:eastAsia="Times New Roman" w:hAnsi="Sofia Sans" w:cs="Times New Roman"/>
-          <w:sz w:val="24"/>
-          <w:szCs w:val="24"/>
-          <w:lang w:eastAsia="bg-BG"/>
-        </w:rPr>
-        <w:t xml:space="preserve"> се</w:t>
-      </w:r>
-      <w:r>
-        <w:rPr>
-          <w:rFonts w:ascii="Sofia Sans" w:eastAsia="Times New Roman" w:hAnsi="Sofia Sans" w:cs="Times New Roman"/>
-          <w:sz w:val="24"/>
-          <w:szCs w:val="24"/>
-          <w:lang w:eastAsia="bg-BG"/>
-        </w:rPr>
-        <w:t xml:space="preserve"> намали недостига и да</w:t>
-      </w:r>
-      <w:r>
-        <w:rPr>
-          <w:rFonts w:ascii="Sofia Sans" w:eastAsia="Times New Roman" w:hAnsi="Sofia Sans" w:cs="Times New Roman"/>
-          <w:sz w:val="24"/>
-          <w:szCs w:val="24"/>
-          <w:lang w:eastAsia="bg-BG"/>
-        </w:rPr>
-        <w:t xml:space="preserve"> се</w:t>
-      </w:r>
-      <w:r>
-        <w:rPr>
-          <w:rFonts w:ascii="Sofia Sans" w:eastAsia="Times New Roman" w:hAnsi="Sofia Sans" w:cs="Times New Roman"/>
-          <w:sz w:val="24"/>
-          <w:szCs w:val="24"/>
-          <w:lang w:eastAsia="bg-BG"/>
-        </w:rPr>
-        <w:t xml:space="preserve"> подобри пазарния баланс</w:t>
-      </w:r>
-      <w:r>
-        <w:rPr>
-          <w:rFonts w:ascii="Sofia Sans" w:eastAsia="Times New Roman" w:hAnsi="Sofia Sans" w:cs="Times New Roman"/>
-          <w:sz w:val="24"/>
-          <w:szCs w:val="24"/>
-          <w:lang w:eastAsia="bg-BG"/>
-        </w:rPr>
         <w:t>.</w:t>
       </w:r>
     </w:p>
     <w:p>
       <w:pPr>
+        <w:ind w:left="360"/>
+        <w:rPr>
+          <w:rFonts w:ascii="Sofia Sans" w:hAnsi="Sofia Sans"/>
+          <w:sz w:val="24"/>
+          <w:szCs w:val="24"/>
+          <w:rPrChange w:id="56" w:author="Kristiyan Stoykov" w:date="2024-12-12T12:24:00Z">
+            <w:rPr>
+              <w:lang w:eastAsia="bg-BG"/>
+            </w:rPr>
+          </w:rPrChange>
+        </w:rPr>
+        <w:pPrChange w:id="57" w:author="Kristiyan Stoykov" w:date="2024-12-12T12:24:00Z">
+          <w:pPr>
+            <w:pStyle w:val="ListParagraph"/>
+            <w:numPr>
+              <w:numId w:val="8"/>
+            </w:numPr>
+            <w:tabs>
+              <w:tab w:val="num" w:pos="720"/>
+            </w:tabs>
+            <w:spacing w:before="100" w:beforeAutospacing="1" w:after="100" w:afterAutospacing="1" w:line="240" w:lineRule="auto"/>
+            <w:ind w:hanging="360"/>
+            <w:jc w:val="both"/>
+          </w:pPr>
+        </w:pPrChange>
+      </w:pPr>
+      <w:ins w:id="58" w:author="Kristiyan Stoykov" w:date="2024-12-12T12:23:00Z">
+        <w:r>
+          <w:rPr>
+            <w:rFonts w:ascii="Sofia Sans" w:hAnsi="Sofia Sans"/>
+            <w:sz w:val="24"/>
+            <w:szCs w:val="24"/>
+            <w:rPrChange w:id="59" w:author="Kristiyan Stoykov" w:date="2024-12-12T12:24:00Z">
+              <w:rPr/>
+            </w:rPrChange>
+          </w:rPr>
+          <w:t xml:space="preserve">Линк към </w:t>
+        </w:r>
+        <w:proofErr w:type="spellStart"/>
+        <w:r>
+          <w:rPr>
+            <w:rFonts w:ascii="Sofia Sans" w:hAnsi="Sofia Sans"/>
+            <w:sz w:val="24"/>
+            <w:szCs w:val="24"/>
+            <w:lang w:val="en-US"/>
+            <w:rPrChange w:id="60" w:author="Kristiyan Stoykov" w:date="2024-12-12T12:24:00Z">
+              <w:rPr>
+                <w:lang w:val="en-US"/>
+              </w:rPr>
+            </w:rPrChange>
+          </w:rPr>
+          <w:t>github</w:t>
+        </w:r>
+        <w:proofErr w:type="spellEnd"/>
+        <w:r>
+          <w:rPr>
+            <w:rFonts w:ascii="Sofia Sans" w:hAnsi="Sofia Sans"/>
+            <w:sz w:val="24"/>
+            <w:szCs w:val="24"/>
+            <w:rPrChange w:id="61" w:author="Kristiyan Stoykov" w:date="2024-12-12T12:24:00Z">
+              <w:rPr/>
+            </w:rPrChange>
+          </w:rPr>
+          <w:t xml:space="preserve">: </w:t>
+        </w:r>
+        <w:r>
+          <w:rPr>
+            <w:rFonts w:ascii="Sofia Sans" w:hAnsi="Sofia Sans"/>
+            <w:sz w:val="24"/>
+            <w:szCs w:val="24"/>
+            <w:rPrChange w:id="62" w:author="Kristiyan Stoykov" w:date="2024-12-12T12:24:00Z">
+              <w:rPr/>
+            </w:rPrChange>
+          </w:rPr>
+          <w:fldChar w:fldCharType="begin"/>
+        </w:r>
+        <w:r>
+          <w:rPr>
+            <w:rFonts w:ascii="Sofia Sans" w:hAnsi="Sofia Sans"/>
+            <w:sz w:val="24"/>
+            <w:szCs w:val="24"/>
+            <w:rPrChange w:id="63" w:author="Kristiyan Stoykov" w:date="2024-12-12T12:24:00Z">
+              <w:rPr/>
+            </w:rPrChange>
+          </w:rPr>
+          <w:instrText xml:space="preserve"> HYPERLINK "https://github.com/kristiyanstoykov/ABT_project_sem7" </w:instrText>
+        </w:r>
+        <w:r>
+          <w:rPr>
+            <w:rFonts w:ascii="Sofia Sans" w:hAnsi="Sofia Sans"/>
+            <w:sz w:val="24"/>
+            <w:szCs w:val="24"/>
+            <w:rPrChange w:id="64" w:author="Kristiyan Stoykov" w:date="2024-12-12T12:24:00Z">
+              <w:rPr/>
+            </w:rPrChange>
+          </w:rPr>
+          <w:fldChar w:fldCharType="separate"/>
+        </w:r>
+        <w:r>
+          <w:rPr>
+            <w:rStyle w:val="Hyperlink"/>
+            <w:rFonts w:ascii="Sofia Sans" w:hAnsi="Sofia Sans"/>
+            <w:sz w:val="24"/>
+            <w:szCs w:val="24"/>
+            <w:rPrChange w:id="65" w:author="Kristiyan Stoykov" w:date="2024-12-12T12:24:00Z">
+              <w:rPr>
+                <w:rStyle w:val="Hyperlink"/>
+                <w:rFonts w:ascii="Sofia Sans" w:hAnsi="Sofia Sans"/>
+                <w:sz w:val="24"/>
+                <w:szCs w:val="24"/>
+              </w:rPr>
+            </w:rPrChange>
+          </w:rPr>
+          <w:t>https://github.com/kristiyanstoykov/ABT_project_sem7</w:t>
+        </w:r>
+        <w:r>
+          <w:rPr>
+            <w:rFonts w:ascii="Sofia Sans" w:hAnsi="Sofia Sans"/>
+            <w:sz w:val="24"/>
+            <w:szCs w:val="24"/>
+            <w:rPrChange w:id="66" w:author="Kristiyan Stoykov" w:date="2024-12-12T12:24:00Z">
+              <w:rPr/>
+            </w:rPrChange>
+          </w:rPr>
+          <w:fldChar w:fldCharType="end"/>
+        </w:r>
+        <w:r>
+          <w:rPr>
+            <w:rFonts w:ascii="Sofia Sans" w:hAnsi="Sofia Sans"/>
+            <w:sz w:val="24"/>
+            <w:szCs w:val="24"/>
+            <w:rPrChange w:id="67" w:author="Kristiyan Stoykov" w:date="2024-12-12T12:24:00Z">
+              <w:rPr/>
+            </w:rPrChange>
+          </w:rPr>
+          <w:t xml:space="preserve"> </w:t>
+        </w:r>
+      </w:ins>
+    </w:p>
+    <w:p>
+      <w:pPr>
         <w:pStyle w:val="Heading2"/>
         <w:rPr>
-          <w:rFonts w:ascii="Sofia Sans" w:hAnsi="Sofia Sans"/>
-        </w:rPr>
-      </w:pPr>
-      <w:bookmarkStart w:id="52" w:name="_Toc184897787"/>
-      <w:bookmarkStart w:id="53" w:name="_Toc184897835"/>
+          <w:ins w:id="68" w:author="Kristiyan Stoykov" w:date="2024-12-12T12:23:00Z"/>
+          <w:rFonts w:ascii="Sofia Sans" w:hAnsi="Sofia Sans"/>
+        </w:rPr>
+      </w:pPr>
+      <w:bookmarkStart w:id="69" w:name="_Toc184897787"/>
+      <w:bookmarkStart w:id="70" w:name="_Toc184897835"/>
       <w:r>
         <w:rPr>
           <w:rFonts w:ascii="Sofia Sans" w:hAnsi="Sofia Sans"/>
         </w:rPr>
         <w:t>6. Използвана литература</w:t>
       </w:r>
-      <w:bookmarkEnd w:id="52"/>
-      <w:bookmarkEnd w:id="53"/>
+      <w:bookmarkEnd w:id="69"/>
+      <w:bookmarkEnd w:id="70"/>
+    </w:p>
+    <w:p>
+      <w:pPr>
+        <w:rPr>
+          <w:del w:id="71" w:author="Kristiyan Stoykov" w:date="2024-12-12T12:23:00Z"/>
+          <w:rFonts w:ascii="Sofia Sans" w:hAnsi="Sofia Sans"/>
+          <w:sz w:val="24"/>
+          <w:szCs w:val="24"/>
+          <w:rPrChange w:id="72" w:author="Kristiyan Stoykov" w:date="2024-12-12T12:23:00Z">
+            <w:rPr>
+              <w:del w:id="73" w:author="Kristiyan Stoykov" w:date="2024-12-12T12:23:00Z"/>
+              <w:rFonts w:ascii="Sofia Sans" w:hAnsi="Sofia Sans"/>
+            </w:rPr>
+          </w:rPrChange>
+        </w:rPr>
+        <w:pPrChange w:id="74" w:author="Kristiyan Stoykov" w:date="2024-12-12T12:23:00Z">
+          <w:pPr>
+            <w:pStyle w:val="Heading2"/>
+          </w:pPr>
+        </w:pPrChange>
+      </w:pPr>
     </w:p>
     <w:p>
       <w:pPr>

</xml_diff>